<commit_message>
-- DONE -- delete -- in each week’s TFSP.y1 folder: /Users/robdavies/OneDrive - Lancaster University/FromBox/teaching-statistics-year-1/PSYC122/data/week1[x] -- the slides .html and .docx
-- DONE -- copy updated slides .html and .docx files -- from:
122-hypotheses-assocations.html
122-linear-model-intro.html
122-linear-model-develop.html
122-linear-model-perspectives.html
122-hypotheses-associations-printable-edit.docx
122-linear-model-intro-printable-edit.docx
122-linear-model-develop-printable-edit.docx
122-linear-model-perspectives-printable-edit.docx
/Users/robdavies/OneDrive - Lancaster University/FromBox/teaching-PSYC122/PSYC122-slides/UG-methods-slides
-- to TFSP.y1 folder:
/Users/robdavies/OneDrive - Lancaster University/FromBox/teaching-statistics-year-1/PSYC122/data/week1[x]
</commit_message>
<xml_diff>
--- a/PSYC122/data/week18/122-linear-model-develop-printable-edit.docx
+++ b/PSYC122/data/week18/122-linear-model-develop-printable-edit.docx
@@ -16,20 +16,6 @@
       </w:pPr>
       <w:r>
         <w:t>Rob Davies</w:t>
-      </w:r>
-    </w:p>
-    <w:p>
-      <w:pPr>
-        <w:pStyle w:val="Date"/>
-      </w:pPr>
-      <w:r>
-        <w:t>202</w:t>
-      </w:r>
-      <w:r>
-        <w:t>4</w:t>
-      </w:r>
-      <w:r>
-        <w:t>-03-04</w:t>
       </w:r>
     </w:p>
     <w:p>
@@ -181,10 +167,7 @@
               </w:numPr>
             </w:pPr>
             <w:r>
-              <w:t xml:space="preserve">questions during class in person or </w:t>
-            </w:r>
-            <w:r>
-              <w:t>anonymously through slido;</w:t>
+              <w:t>questions during class in person or anonymously through slido;</w:t>
             </w:r>
           </w:p>
           <w:p>
@@ -299,11 +282,7 @@
       <w:bookmarkStart w:id="3" w:name="targets-for-weeks-16-19-concepts"/>
       <w:bookmarkEnd w:id="1"/>
       <w:r>
-        <w:lastRenderedPageBreak/>
-        <w:t xml:space="preserve">3 Targets for weeks 16-19: </w:t>
-      </w:r>
-      <w:r>
-        <w:t>Concepts</w:t>
+        <w:t>3 Targets for weeks 16-19: Concepts</w:t>
       </w:r>
     </w:p>
     <w:p>
@@ -346,6 +325,7 @@
           <w:i/>
           <w:iCs/>
         </w:rPr>
+        <w:lastRenderedPageBreak/>
         <w:t>Week 17</w:t>
       </w:r>
       <w:r>
@@ -1037,7 +1017,6 @@
         <w:pStyle w:val="FirstParagraph"/>
       </w:pPr>
       <w:r>
-        <w:lastRenderedPageBreak/>
         <w:t xml:space="preserve">You will see this sentence structure in coding for </w:t>
       </w:r>
       <w:r>
@@ -1097,6 +1076,7 @@
       <w:bookmarkStart w:id="9" w:name="Xd3739ce7e61b702c4f9cdacb8a079ac8d94d159"/>
       <w:bookmarkEnd w:id="8"/>
       <w:r>
+        <w:lastRenderedPageBreak/>
         <w:t>9 Extensions to the linear model: Multiple predictors</w:t>
       </w:r>
     </w:p>
@@ -1541,6 +1521,7 @@
       <w:bookmarkStart w:id="16" w:name="we-do-not-assume-normal-predictors"/>
       <w:bookmarkEnd w:id="14"/>
       <w:r>
+        <w:lastRenderedPageBreak/>
         <w:t xml:space="preserve">13 We do not assume normal </w:t>
       </w:r>
       <w:r>
@@ -1624,10 +1605,7 @@
               <w:spacing w:before="200"/>
             </w:pPr>
             <w:r>
-              <w:t xml:space="preserve">Figure 5: Grid of plots showing the distribution of </w:t>
-            </w:r>
-            <w:r>
-              <w:t>potential predictor variables</w:t>
+              <w:t>Figure 5: Grid of plots showing the distribution of potential predictor variables</w:t>
             </w:r>
           </w:p>
         </w:tc>
@@ -2006,10 +1984,7 @@
               </w:numPr>
             </w:pPr>
             <w:r>
-              <w:t xml:space="preserve">What person </w:t>
-            </w:r>
-            <w:r>
-              <w:t>attributes predict success in understanding?</w:t>
+              <w:t>What person attributes predict success in understanding?</w:t>
             </w:r>
           </w:p>
         </w:tc>
@@ -2022,6 +1997,7 @@
       <w:bookmarkStart w:id="20" w:name="Xe0166aaa985000a19487e20270cbef66ec8d9df"/>
       <w:bookmarkEnd w:id="19"/>
       <w:r>
+        <w:lastRenderedPageBreak/>
         <w:t xml:space="preserve">16 Given theory, a model of comprehension accuracy </w:t>
       </w:r>
       <w:r>
@@ -2399,6 +2375,7 @@
           <w:i/>
           <w:iCs/>
         </w:rPr>
+        <w:lastRenderedPageBreak/>
         <w:t>Open science</w:t>
       </w:r>
       <w:r>
@@ -2448,10 +2425,7 @@
       <w:bookmarkStart w:id="26" w:name="X91e7229c9335391476075692a1c3975c0f9cd29"/>
       <w:bookmarkEnd w:id="25"/>
       <w:r>
-        <w:t xml:space="preserve">20 Coding, </w:t>
-      </w:r>
-      <w:r>
-        <w:t>thinking about, and reporting linear models with multiple predictors</w:t>
+        <w:t>20 Coding, thinking about, and reporting linear models with multiple predictors</w:t>
       </w:r>
     </w:p>
     <w:p>
@@ -3076,10 +3050,7 @@
         </w:numPr>
       </w:pPr>
       <w:r>
-        <w:t xml:space="preserve">The </w:t>
-      </w:r>
-      <w:r>
-        <w:t>product of the coefficient of the effect of e.g. </w:t>
+        <w:t>The product of the coefficient of the effect of e.g. </w:t>
       </w:r>
       <w:r>
         <w:rPr>
@@ -3330,13 +3301,7 @@
         <w:rPr>
           <w:rStyle w:val="VerbatimChar"/>
         </w:rPr>
-        <w:t>AGE         -0.0003125  0.</w:t>
-      </w:r>
-      <w:r>
-        <w:rPr>
-          <w:rStyle w:val="VerbatimChar"/>
-        </w:rPr>
-        <w:t xml:space="preserve">0004374  -0.715 0.475391    </w:t>
+        <w:t xml:space="preserve">AGE         -0.0003125  0.0004374  -0.715 0.475391    </w:t>
       </w:r>
       <w:r>
         <w:br/>
@@ -3375,6 +3340,7 @@
         <w:rPr>
           <w:rStyle w:val="VerbatimChar"/>
         </w:rPr>
+        <w:lastRenderedPageBreak/>
         <w:t xml:space="preserve">Multiple R-squared:  0.2938,    Adjusted R-squared:  0.2854 </w:t>
       </w:r>
       <w:r>
@@ -3616,13 +3582,7 @@
         <w:rPr>
           <w:rStyle w:val="VerbatimChar"/>
         </w:rPr>
-        <w:t>Residua</w:t>
-      </w:r>
-      <w:r>
-        <w:rPr>
-          <w:rStyle w:val="VerbatimChar"/>
-        </w:rPr>
-        <w:t>l standard error: 0.101 on 336 degrees of freedom</w:t>
+        <w:t>Residual standard error: 0.101 on 336 degrees of freedom</w:t>
       </w:r>
       <w:r>
         <w:br/>
@@ -3758,10 +3718,7 @@
       <w:bookmarkStart w:id="32" w:name="Xb5ef26e5024f2baca248a949ae25f6f733a84b9"/>
       <w:bookmarkEnd w:id="31"/>
       <w:r>
-        <w:t xml:space="preserve">26 Identifying the key information in the linear model results: </w:t>
-      </w:r>
-      <w:r>
-        <w:t>Coefficients</w:t>
+        <w:t>26 Identifying the key information in the linear model results: Coefficients</w:t>
       </w:r>
     </w:p>
     <w:p>
@@ -3820,6 +3777,7 @@
         <w:br/>
       </w:r>
       <w:r>
+        <w:lastRenderedPageBreak/>
         <w:br/>
       </w:r>
       <w:r>
@@ -3880,13 +3838,7 @@
         <w:rPr>
           <w:rStyle w:val="VerbatimChar"/>
         </w:rPr>
-        <w:t>AGE         -0.0003125  0.</w:t>
-      </w:r>
-      <w:r>
-        <w:rPr>
-          <w:rStyle w:val="VerbatimChar"/>
-        </w:rPr>
-        <w:t xml:space="preserve">0004374  -0.715 0.475391    </w:t>
+        <w:t xml:space="preserve">AGE         -0.0003125  0.0004374  -0.715 0.475391    </w:t>
       </w:r>
       <w:r>
         <w:br/>
@@ -3987,10 +3939,7 @@
       <w:bookmarkStart w:id="33" w:name="X658690bc390b1196a00fea32c1e859afabc4bad"/>
       <w:bookmarkEnd w:id="32"/>
       <w:r>
-        <w:t xml:space="preserve">27 Identifying the key information in the linear model </w:t>
-      </w:r>
-      <w:r>
-        <w:t>results: R-squared</w:t>
+        <w:t>27 Identifying the key information in the linear model results: R-squared</w:t>
       </w:r>
     </w:p>
     <w:p>
@@ -4109,13 +4058,7 @@
         <w:rPr>
           <w:rStyle w:val="VerbatimChar"/>
         </w:rPr>
-        <w:t>AGE         -0.0003125  0.</w:t>
-      </w:r>
-      <w:r>
-        <w:rPr>
-          <w:rStyle w:val="VerbatimChar"/>
-        </w:rPr>
-        <w:t xml:space="preserve">0004374  -0.715 0.475391    </w:t>
+        <w:t xml:space="preserve">AGE         -0.0003125  0.0004374  -0.715 0.475391    </w:t>
       </w:r>
       <w:r>
         <w:br/>
@@ -4218,6 +4161,7 @@
       <w:bookmarkStart w:id="34" w:name="Xc9709c9ec34c49cb8ebc84e40aa9315dbc60cdd"/>
       <w:bookmarkEnd w:id="33"/>
       <w:r>
+        <w:lastRenderedPageBreak/>
         <w:t>28 Identifying the key information in the linear model results: F</w:t>
       </w:r>
     </w:p>
@@ -4337,13 +4281,7 @@
         <w:rPr>
           <w:rStyle w:val="VerbatimChar"/>
         </w:rPr>
-        <w:t>AGE         -0.0003125  0.</w:t>
-      </w:r>
-      <w:r>
-        <w:rPr>
-          <w:rStyle w:val="VerbatimChar"/>
-        </w:rPr>
-        <w:t xml:space="preserve">0004374  -0.715 0.475391    </w:t>
+        <w:t xml:space="preserve">AGE         -0.0003125  0.0004374  -0.715 0.475391    </w:t>
       </w:r>
       <w:r>
         <w:br/>
@@ -4511,10 +4449,7 @@
               <w:spacing w:before="200"/>
             </w:pPr>
             <w:r>
-              <w:t xml:space="preserve">Figure 8: A grid of </w:t>
-            </w:r>
-            <w:r>
-              <w:t>plots showing model predictions, for outcome accuracy, given variation in (a.) age, (b.) vocabulary, (c.) health literacy, and (d) reading strategy</w:t>
+              <w:t>Figure 8: A grid of plots showing model predictions, for outcome accuracy, given variation in (a.) age, (b.) vocabulary, (c.) health literacy, and (d) reading strategy</w:t>
             </w:r>
           </w:p>
         </w:tc>
@@ -4528,6 +4463,7 @@
       <w:bookmarkStart w:id="37" w:name="compare-estimates-with-effects-plots"/>
       <w:bookmarkEnd w:id="35"/>
       <w:r>
+        <w:lastRenderedPageBreak/>
         <w:t>30 Compare estimates with effects plots</w:t>
       </w:r>
     </w:p>
@@ -5296,10 +5232,7 @@
         </m:r>
       </m:oMath>
       <w:r>
-        <w:t xml:space="preserve">). The model estimates showed that the accuracy of comprehension increased with higher levels of participant </w:t>
-      </w:r>
-      <w:r>
-        <w:t>vocabulary knowledge (</w:t>
+        <w:t>). The model estimates showed that the accuracy of comprehension increased with higher levels of participant vocabulary knowledge (</w:t>
       </w:r>
       <m:oMath>
         <m:r>
@@ -5655,6 +5588,7 @@
         </w:numPr>
       </w:pPr>
       <w:r>
+        <w:lastRenderedPageBreak/>
         <w:t>Explain: the method (linear model); the outcome (accuracy) and the predictors</w:t>
       </w:r>
     </w:p>
@@ -5839,10 +5773,7 @@
         </w:numPr>
       </w:pPr>
       <w:r>
-        <w:t xml:space="preserve">The ways that expected </w:t>
-      </w:r>
-      <w:r>
-        <w:t>changes might vary between individual participants or between groups of participants</w:t>
+        <w:t>The ways that expected changes might vary between individual participants or between groups of participants</w:t>
       </w:r>
     </w:p>
     <w:p>
@@ -6159,6 +6090,7 @@
         </w:numPr>
       </w:pPr>
       <w:r>
+        <w:lastRenderedPageBreak/>
         <w:t>It is most helpful to assume from the start that effects estimates will vary (a. Gelman, 2015; Vasishth &amp; Gelman, 2021)</w:t>
       </w:r>
     </w:p>
@@ -6382,6 +6314,7 @@
       <w:bookmarkStart w:id="50" w:name="Xd2ae912d038789af014ab2b485eaa8cd19c7d68"/>
       <w:bookmarkEnd w:id="48"/>
       <w:r>
+        <w:lastRenderedPageBreak/>
         <w:t>41 Convenience samples are common in Psychology</w:t>
       </w:r>
     </w:p>
@@ -6394,10 +6327,7 @@
         </w:numPr>
       </w:pPr>
       <w:r>
-        <w:t xml:space="preserve">We test who we </w:t>
-      </w:r>
-      <w:r>
-        <w:t>can – convenience sampling – and who we can test has an impact on the quality of evidence (Bornstein et al., 2013)</w:t>
+        <w:t>We test who we can – convenience sampling – and who we can test has an impact on the quality of evidence (Bornstein et al., 2013)</w:t>
       </w:r>
     </w:p>
     <w:tbl>
@@ -6728,10 +6658,7 @@
               <w:spacing w:before="16" w:after="16"/>
             </w:pPr>
             <w:r>
-              <w:t xml:space="preserve">Most common </w:t>
-            </w:r>
-            <w:r>
-              <w:t>statistical tests are special cases of linear models, or are close approximations</w:t>
+              <w:t>Most common statistical tests are special cases of linear models, or are close approximations</w:t>
             </w:r>
           </w:p>
         </w:tc>
@@ -7443,6 +7370,7 @@
       <w:bookmarkStart w:id="55" w:name="extensions-to-the-linear-model"/>
       <w:bookmarkEnd w:id="54"/>
       <w:r>
+        <w:lastRenderedPageBreak/>
         <w:t>46 Extensions to the linear model</w:t>
       </w:r>
     </w:p>
@@ -7456,19 +7384,7 @@
             <w:rPr>
               <w:rFonts w:ascii="Cambria Math" w:hAnsi="Cambria Math"/>
             </w:rPr>
-            <m:t>outcome</m:t>
-          </m:r>
-          <m:r>
-            <w:rPr>
-              <w:rFonts w:ascii="Cambria Math" w:hAnsi="Cambria Math"/>
-            </w:rPr>
-            <m:t> </m:t>
-          </m:r>
-          <m:r>
-            <w:rPr>
-              <w:rFonts w:ascii="Cambria Math" w:hAnsi="Cambria Math"/>
-            </w:rPr>
-            <m:t>predictors</m:t>
+            <m:t>outcome predictors</m:t>
           </m:r>
           <m:r>
             <m:rPr>
@@ -7881,10 +7797,7 @@
         </w:numPr>
       </w:pPr>
       <w:r>
-        <w:t xml:space="preserve">We can use assuming that prediction outcomes </w:t>
-      </w:r>
-      <w:r>
-        <w:t>(residuals) are normally distributed</w:t>
+        <w:t>We can use assuming that prediction outcomes (residuals) are normally distributed</w:t>
       </w:r>
     </w:p>
     <w:p>
@@ -7906,6 +7819,7 @@
       <w:bookmarkStart w:id="60" w:name="summary-1"/>
       <w:bookmarkEnd w:id="59"/>
       <w:r>
+        <w:lastRenderedPageBreak/>
         <w:t>51 Summary</w:t>
       </w:r>
     </w:p>
@@ -8372,6 +8286,7 @@
       <w:bookmarkStart w:id="73" w:name="ref-vasishth2021"/>
       <w:bookmarkEnd w:id="72"/>
       <w:r>
+        <w:lastRenderedPageBreak/>
         <w:t xml:space="preserve">Vasishth, S., &amp; Gelman, A. (2021). How to embrace variation and accept uncertainty in linguistic and psycholinguistic data analysis. </w:t>
       </w:r>
       <w:r>

</xml_diff>